<commit_message>
Version ShoppingSys Version 0.01
</commit_message>
<xml_diff>
--- a/ShoppingSys/material/购物结算系统.docx
+++ b/ShoppingSys/material/购物结算系统.docx
@@ -1644,21 +1644,36 @@
         <w:rPr>
           <w:rFonts w:hint="eastAsia"/>
         </w:rPr>
-        <w:t>”分隔，参数间没有空格。考试系统会对输入命令格式进行处理，考生不需要关注输入</w:t>
+        <w:t>”分隔，参数间没有空格。考试系统会对输入命令格式进行处理，</w:t>
+      </w:r>
+      <w:r>
+        <w:rPr>
+          <w:rFonts w:hint="eastAsia"/>
+          <w:highlight w:val="red"/>
+        </w:rPr>
+        <w:t>考生不需要关注输入</w:t>
       </w:r>
       <w:r>
         <w:rPr>
           <w:rFonts w:hint="eastAsia"/>
           <w:b/>
           <w:bCs/>
+          <w:highlight w:val="red"/>
         </w:rPr>
         <w:t>命令格式</w:t>
       </w:r>
       <w:r>
         <w:rPr>
           <w:rFonts w:hint="eastAsia"/>
-        </w:rPr>
-        <w:t>的合法性，只需要实现命令处理函数。</w:t>
+          <w:highlight w:val="red"/>
+        </w:rPr>
+        <w:t>的合法性</w:t>
+      </w:r>
+      <w:r>
+        <w:rPr>
+          <w:rFonts w:hint="eastAsia"/>
+        </w:rPr>
+        <w:t>，只需要实现命令处理函数。</w:t>
       </w:r>
       <w:r>
         <w:rPr>
@@ -5284,6 +5299,12 @@
         <w:rPr>
           <w:rFonts w:hint="eastAsia"/>
         </w:rPr>
+        <w:t xml:space="preserve"> </w:t>
+      </w:r>
+      <w:r>
+        <w:rPr>
+          <w:rFonts w:hint="eastAsia"/>
+        </w:rPr>
         <w:t>结束</w:t>
       </w:r>
     </w:p>
@@ -5296,7 +5317,7 @@
         <w:ind w:firstLine="420"/>
         <w:jc w:val="left"/>
         <w:rPr>
-          <w:rFonts w:ascii="宋体" w:eastAsia="宋体" w:hAnsi="宋体" w:cs="宋体" w:hint="eastAsia"/>
+          <w:rFonts w:ascii="宋体" w:eastAsia="宋体" w:hAnsi="宋体" w:cs="宋体"/>
           <w:b/>
           <w:bCs/>
           <w:kern w:val="0"/>
@@ -6595,8 +6616,6 @@
               </w:rPr>
               <w:t>e</w:t>
             </w:r>
-            <w:bookmarkStart w:id="0" w:name="_GoBack"/>
-            <w:bookmarkEnd w:id="0"/>
           </w:p>
         </w:tc>
         <w:tc>
@@ -11257,6 +11276,8 @@
               </w:rPr>
               <w:t>120</w:t>
             </w:r>
+            <w:bookmarkStart w:id="0" w:name="_GoBack"/>
+            <w:bookmarkEnd w:id="0"/>
           </w:p>
           <w:p>
             <w:r>

</xml_diff>